<commit_message>
updated M01 research scopes
modified research scopes for Milestone 1
</commit_message>
<xml_diff>
--- a/deliverables/M01.docx
+++ b/deliverables/M01.docx
@@ -1,6 +1,6 @@
 
 <file path=word/document.xml><?xml version="1.0" encoding="utf-8"?>
-<w:document xmlns:wpc="http://schemas.microsoft.com/office/word/2010/wordprocessingCanvas" xmlns:cx="http://schemas.microsoft.com/office/drawing/2014/chartex" xmlns:cx1="http://schemas.microsoft.com/office/drawing/2015/9/8/chartex" xmlns:cx2="http://schemas.microsoft.com/office/drawing/2015/10/21/chartex" xmlns:cx3="http://schemas.microsoft.com/office/drawing/2016/5/9/chartex" xmlns:cx4="http://schemas.microsoft.com/office/drawing/2016/5/10/chartex" xmlns:cx5="http://schemas.microsoft.com/office/drawing/2016/5/11/chartex" xmlns:cx6="http://schemas.microsoft.com/office/drawing/2016/5/12/chartex" xmlns:cx7="http://schemas.microsoft.com/office/drawing/2016/5/13/chartex" xmlns:cx8="http://schemas.microsoft.com/office/drawing/2016/5/14/chartex" xmlns:mc="http://schemas.openxmlformats.org/markup-compatibility/2006" xmlns:aink="http://schemas.microsoft.com/office/drawing/2016/ink" xmlns:am3d="http://schemas.microsoft.com/office/drawing/2017/model3d" xmlns:o="urn:schemas-microsoft-com:office:office" xmlns:oel="http://schemas.microsoft.com/office/2019/extlst" xmlns:r="http://schemas.openxmlformats.org/officeDocument/2006/relationships" xmlns:m="http://schemas.openxmlformats.org/officeDocument/2006/math" xmlns:v="urn:schemas-microsoft-com:vml" xmlns:wp14="http://schemas.microsoft.com/office/word/2010/wordprocessingDrawing" xmlns:wp="http://schemas.openxmlformats.org/drawingml/2006/wordprocessingDrawing" xmlns:w10="urn:schemas-microsoft-com:office:word" xmlns:w="http://schemas.openxmlformats.org/wordprocessingml/2006/main" xmlns:w14="http://schemas.microsoft.com/office/word/2010/wordml" xmlns:w15="http://schemas.microsoft.com/office/word/2012/wordml" xmlns:w16cex="http://schemas.microsoft.com/office/word/2018/wordml/cex" xmlns:w16cid="http://schemas.microsoft.com/office/word/2016/wordml/cid" xmlns:w16="http://schemas.microsoft.com/office/word/2018/wordml" xmlns:w16sdtdh="http://schemas.microsoft.com/office/word/2020/wordml/sdtdatahash" xmlns:w16se="http://schemas.microsoft.com/office/word/2015/wordml/symex" xmlns:wpg="http://schemas.microsoft.com/office/word/2010/wordprocessingGroup" xmlns:wpi="http://schemas.microsoft.com/office/word/2010/wordprocessingInk" xmlns:wne="http://schemas.microsoft.com/office/word/2006/wordml" xmlns:wps="http://schemas.microsoft.com/office/word/2010/wordprocessingShape" mc:Ignorable="w14 w15 w16se w16cid w16 w16cex w16sdtdh wp14">
+<w:document xmlns:wpc="http://schemas.microsoft.com/office/word/2010/wordprocessingCanvas" xmlns:cx="http://schemas.microsoft.com/office/drawing/2014/chartex" xmlns:cx1="http://schemas.microsoft.com/office/drawing/2015/9/8/chartex" xmlns:cx2="http://schemas.microsoft.com/office/drawing/2015/10/21/chartex" xmlns:cx3="http://schemas.microsoft.com/office/drawing/2016/5/9/chartex" xmlns:cx4="http://schemas.microsoft.com/office/drawing/2016/5/10/chartex" xmlns:cx5="http://schemas.microsoft.com/office/drawing/2016/5/11/chartex" xmlns:cx6="http://schemas.microsoft.com/office/drawing/2016/5/12/chartex" xmlns:cx7="http://schemas.microsoft.com/office/drawing/2016/5/13/chartex" xmlns:cx8="http://schemas.microsoft.com/office/drawing/2016/5/14/chartex" xmlns:mc="http://schemas.openxmlformats.org/markup-compatibility/2006" xmlns:aink="http://schemas.microsoft.com/office/drawing/2016/ink" xmlns:am3d="http://schemas.microsoft.com/office/drawing/2017/model3d" xmlns:o="urn:schemas-microsoft-com:office:office" xmlns:oel="http://schemas.microsoft.com/office/2019/extlst" xmlns:r="http://schemas.openxmlformats.org/officeDocument/2006/relationships" xmlns:m="http://schemas.openxmlformats.org/officeDocument/2006/math" xmlns:v="urn:schemas-microsoft-com:vml" xmlns:wp14="http://schemas.microsoft.com/office/word/2010/wordprocessingDrawing" xmlns:wp="http://schemas.openxmlformats.org/drawingml/2006/wordprocessingDrawing" xmlns:w10="urn:schemas-microsoft-com:office:word" xmlns:w="http://schemas.openxmlformats.org/wordprocessingml/2006/main" xmlns:w14="http://schemas.microsoft.com/office/word/2010/wordml" xmlns:w15="http://schemas.microsoft.com/office/word/2012/wordml" xmlns:w16cex="http://schemas.microsoft.com/office/word/2018/wordml/cex" xmlns:w16cid="http://schemas.microsoft.com/office/word/2016/wordml/cid" xmlns:w16="http://schemas.microsoft.com/office/word/2018/wordml" xmlns:w16du="http://schemas.microsoft.com/office/word/2023/wordml/word16du" xmlns:w16sdtdh="http://schemas.microsoft.com/office/word/2020/wordml/sdtdatahash" xmlns:w16sdtfl="http://schemas.microsoft.com/office/word/2024/wordml/sdtformatlock" xmlns:w16se="http://schemas.microsoft.com/office/word/2015/wordml/symex" xmlns:wpg="http://schemas.microsoft.com/office/word/2010/wordprocessingGroup" xmlns:wpi="http://schemas.microsoft.com/office/word/2010/wordprocessingInk" xmlns:wne="http://schemas.microsoft.com/office/word/2006/wordml" xmlns:wps="http://schemas.microsoft.com/office/word/2010/wordprocessingShape" mc:Ignorable="w14 w15 w16se w16cid w16 w16cex w16sdtdh w16sdtfl w16du wp14">
   <w:body>
     <w:p>
       <w:pPr>
@@ -665,7 +665,7 @@
                 <w:sz w:val="18"/>
                 <w:szCs w:val="18"/>
               </w:rPr>
-              <w:t>4</w:t>
+              <w:t>5</w:t>
             </w:r>
           </w:p>
         </w:tc>
@@ -742,7 +742,7 @@
                 <w:b w:val="0"/>
                 <w:bCs/>
               </w:rPr>
-              <w:t>4</w:t>
+              <w:t>5</w:t>
             </w:r>
           </w:p>
         </w:tc>
@@ -2065,6 +2065,11 @@
       </w:r>
     </w:p>
     <w:p>
+      <w:pPr>
+        <w:rPr>
+          <w:color w:val="FF0000"/>
+        </w:rPr>
+      </w:pPr>
       <w:r>
         <w:rPr>
           <w:b/>
@@ -2081,30 +2086,8 @@
         <w:t xml:space="preserve"> </w:t>
       </w:r>
       <w:r>
-        <w:t>Implementing Containerization</w:t>
-      </w:r>
-      <w:r>
-        <w:t xml:space="preserve"> to Improve Availability on </w:t>
-      </w:r>
-      <w:r>
-        <w:t xml:space="preserve">Agricultural </w:t>
-      </w:r>
-      <w:r>
-        <w:t>I</w:t>
-      </w:r>
-      <w:r>
-        <w:t>o</w:t>
-      </w:r>
-      <w:r>
-        <w:t>T Devices</w:t>
-      </w:r>
-    </w:p>
-    <w:p>
-      <w:pPr>
-        <w:rPr>
-          <w:color w:val="FF0000"/>
-        </w:rPr>
-      </w:pPr>
+        <w:t>Optimizing Power Efficiency in Low-Power IoT Devices Through Containerization</w:t>
+      </w:r>
     </w:p>
     <w:p/>
     <w:p/>
@@ -2135,19 +2118,28 @@
         <w:t xml:space="preserve">It is hypothesised that </w:t>
       </w:r>
       <w:r>
-        <w:t>availability</w:t>
-      </w:r>
-      <w:r>
-        <w:t xml:space="preserve"> and security</w:t>
-      </w:r>
-      <w:r>
-        <w:t xml:space="preserve"> of</w:t>
-      </w:r>
-      <w:r>
-        <w:t xml:space="preserve"> will be </w:t>
-      </w:r>
-      <w:r>
-        <w:t>improve significantly due to containerization.</w:t>
+        <w:t>power efficiency</w:t>
+      </w:r>
+      <w:r>
+        <w:t xml:space="preserve"> </w:t>
+      </w:r>
+      <w:r>
+        <w:t>will</w:t>
+      </w:r>
+      <w:r>
+        <w:t xml:space="preserve"> </w:t>
+      </w:r>
+      <w:r>
+        <w:t xml:space="preserve">improve significantly due to </w:t>
+      </w:r>
+      <w:r>
+        <w:t>container orchestration platforms</w:t>
+      </w:r>
+      <w:r>
+        <w:t xml:space="preserve"> management</w:t>
+      </w:r>
+      <w:r>
+        <w:t>.</w:t>
       </w:r>
     </w:p>
     <w:p/>
@@ -2192,7 +2184,7 @@
           <w:highlight w:val="yellow"/>
           <w:shd w:val="clear" w:color="auto" w:fill="FFFFFF"/>
         </w:rPr>
-        <w:t>the availability</w:t>
+        <w:t>power consumption</w:t>
       </w:r>
       <w:r>
         <w:rPr>
@@ -2201,7 +2193,25 @@
           <w:highlight w:val="yellow"/>
           <w:shd w:val="clear" w:color="auto" w:fill="FFFFFF"/>
         </w:rPr>
-        <w:t xml:space="preserve"> and performance of IoT applications?</w:t>
+        <w:t xml:space="preserve"> </w:t>
+      </w:r>
+      <w:r>
+        <w:rPr>
+          <w:rFonts w:ascii="Segoe UI" w:hAnsi="Segoe UI" w:cs="Segoe UI"/>
+          <w:color w:val="0D0D0D"/>
+          <w:highlight w:val="yellow"/>
+          <w:shd w:val="clear" w:color="auto" w:fill="FFFFFF"/>
+        </w:rPr>
+        <w:t>in</w:t>
+      </w:r>
+      <w:r>
+        <w:rPr>
+          <w:rFonts w:ascii="Segoe UI" w:hAnsi="Segoe UI" w:cs="Segoe UI"/>
+          <w:color w:val="0D0D0D"/>
+          <w:highlight w:val="yellow"/>
+          <w:shd w:val="clear" w:color="auto" w:fill="FFFFFF"/>
+        </w:rPr>
+        <w:t xml:space="preserve"> IoT applications?</w:t>
       </w:r>
       <w:r>
         <w:rPr>
@@ -2228,7 +2238,23 @@
           <w:color w:val="0D0D0D"/>
           <w:shd w:val="clear" w:color="auto" w:fill="FFFFFF"/>
         </w:rPr>
-        <w:t>How do container orchestration platforms contribute to enhancing availability in IoT deployments?</w:t>
+        <w:t xml:space="preserve">How do container orchestration platforms contribute to enhancing </w:t>
+      </w:r>
+      <w:r>
+        <w:rPr>
+          <w:rFonts w:ascii="Segoe UI" w:hAnsi="Segoe UI" w:cs="Segoe UI"/>
+          <w:color w:val="0D0D0D"/>
+          <w:shd w:val="clear" w:color="auto" w:fill="FFFFFF"/>
+        </w:rPr>
+        <w:t>power efficiency</w:t>
+      </w:r>
+      <w:r>
+        <w:rPr>
+          <w:rFonts w:ascii="Segoe UI" w:hAnsi="Segoe UI" w:cs="Segoe UI"/>
+          <w:color w:val="0D0D0D"/>
+          <w:shd w:val="clear" w:color="auto" w:fill="FFFFFF"/>
+        </w:rPr>
+        <w:t xml:space="preserve"> in IoT deployments?</w:t>
       </w:r>
       <w:r>
         <w:t xml:space="preserve"> </w:t>
@@ -2276,7 +2302,7 @@
           <w:color w:val="0D0D0D"/>
           <w:shd w:val="clear" w:color="auto" w:fill="FFFFFF"/>
         </w:rPr>
-        <w:t>to ensure high availability for</w:t>
+        <w:t xml:space="preserve">to ensure </w:t>
       </w:r>
       <w:r>
         <w:rPr>
@@ -2284,7 +2310,7 @@
           <w:color w:val="0D0D0D"/>
           <w:shd w:val="clear" w:color="auto" w:fill="FFFFFF"/>
         </w:rPr>
-        <w:t xml:space="preserve"> IoT </w:t>
+        <w:t>energy efficiency</w:t>
       </w:r>
       <w:r>
         <w:rPr>
@@ -2292,7 +2318,7 @@
           <w:color w:val="0D0D0D"/>
           <w:shd w:val="clear" w:color="auto" w:fill="FFFFFF"/>
         </w:rPr>
-        <w:t>devices</w:t>
+        <w:t xml:space="preserve"> for</w:t>
       </w:r>
       <w:r>
         <w:rPr>
@@ -2300,7 +2326,7 @@
           <w:color w:val="0D0D0D"/>
           <w:shd w:val="clear" w:color="auto" w:fill="FFFFFF"/>
         </w:rPr>
-        <w:t xml:space="preserve"> with intermittent or unreliable network </w:t>
+        <w:t xml:space="preserve"> </w:t>
       </w:r>
       <w:r>
         <w:rPr>
@@ -2308,7 +2334,15 @@
           <w:color w:val="0D0D0D"/>
           <w:shd w:val="clear" w:color="auto" w:fill="FFFFFF"/>
         </w:rPr>
-        <w:t>conditions?</w:t>
+        <w:t>resource constrained devices</w:t>
+      </w:r>
+      <w:r>
+        <w:rPr>
+          <w:rFonts w:ascii="Segoe UI" w:hAnsi="Segoe UI" w:cs="Segoe UI"/>
+          <w:color w:val="0D0D0D"/>
+          <w:shd w:val="clear" w:color="auto" w:fill="FFFFFF"/>
+        </w:rPr>
+        <w:t>?</w:t>
       </w:r>
       <w:r>
         <w:rPr>
@@ -2407,17 +2441,25 @@
         </w:rPr>
       </w:pPr>
     </w:p>
+    <w:p/>
+    <w:p/>
+    <w:p/>
     <w:p>
       <w:pPr>
-        <w:pStyle w:val="ListParagraph"/>
-        <w:numPr>
-          <w:ilvl w:val="0"/>
-          <w:numId w:val="44"/>
-        </w:numPr>
         <w:rPr>
           <w:rFonts w:eastAsiaTheme="minorHAnsi"/>
         </w:rPr>
       </w:pPr>
+      <w:r>
+        <w:rPr>
+          <w:b/>
+          <w:bCs/>
+        </w:rPr>
+        <w:t xml:space="preserve">GitHub link: </w:t>
+      </w:r>
+      <w:r>
+        <w:t xml:space="preserve"> </w:t>
+      </w:r>
       <w:r>
         <w:br w:type="page"/>
       </w:r>
@@ -2763,7 +2805,7 @@
 </file>
 
 <file path=word/endnotes.xml><?xml version="1.0" encoding="utf-8"?>
-<w:endnotes xmlns:wpc="http://schemas.microsoft.com/office/word/2010/wordprocessingCanvas" xmlns:cx="http://schemas.microsoft.com/office/drawing/2014/chartex" xmlns:cx1="http://schemas.microsoft.com/office/drawing/2015/9/8/chartex" xmlns:cx2="http://schemas.microsoft.com/office/drawing/2015/10/21/chartex" xmlns:cx3="http://schemas.microsoft.com/office/drawing/2016/5/9/chartex" xmlns:cx4="http://schemas.microsoft.com/office/drawing/2016/5/10/chartex" xmlns:cx5="http://schemas.microsoft.com/office/drawing/2016/5/11/chartex" xmlns:cx6="http://schemas.microsoft.com/office/drawing/2016/5/12/chartex" xmlns:cx7="http://schemas.microsoft.com/office/drawing/2016/5/13/chartex" xmlns:cx8="http://schemas.microsoft.com/office/drawing/2016/5/14/chartex" xmlns:mc="http://schemas.openxmlformats.org/markup-compatibility/2006" xmlns:aink="http://schemas.microsoft.com/office/drawing/2016/ink" xmlns:am3d="http://schemas.microsoft.com/office/drawing/2017/model3d" xmlns:o="urn:schemas-microsoft-com:office:office" xmlns:oel="http://schemas.microsoft.com/office/2019/extlst" xmlns:r="http://schemas.openxmlformats.org/officeDocument/2006/relationships" xmlns:m="http://schemas.openxmlformats.org/officeDocument/2006/math" xmlns:v="urn:schemas-microsoft-com:vml" xmlns:wp14="http://schemas.microsoft.com/office/word/2010/wordprocessingDrawing" xmlns:wp="http://schemas.openxmlformats.org/drawingml/2006/wordprocessingDrawing" xmlns:w10="urn:schemas-microsoft-com:office:word" xmlns:w="http://schemas.openxmlformats.org/wordprocessingml/2006/main" xmlns:w14="http://schemas.microsoft.com/office/word/2010/wordml" xmlns:w15="http://schemas.microsoft.com/office/word/2012/wordml" xmlns:w16cex="http://schemas.microsoft.com/office/word/2018/wordml/cex" xmlns:w16cid="http://schemas.microsoft.com/office/word/2016/wordml/cid" xmlns:w16="http://schemas.microsoft.com/office/word/2018/wordml" xmlns:w16sdtdh="http://schemas.microsoft.com/office/word/2020/wordml/sdtdatahash" xmlns:w16se="http://schemas.microsoft.com/office/word/2015/wordml/symex" xmlns:wpg="http://schemas.microsoft.com/office/word/2010/wordprocessingGroup" xmlns:wpi="http://schemas.microsoft.com/office/word/2010/wordprocessingInk" xmlns:wne="http://schemas.microsoft.com/office/word/2006/wordml" xmlns:wps="http://schemas.microsoft.com/office/word/2010/wordprocessingShape" mc:Ignorable="w14 w15 w16se w16cid w16 w16cex w16sdtdh wp14">
+<w:endnotes xmlns:wpc="http://schemas.microsoft.com/office/word/2010/wordprocessingCanvas" xmlns:cx="http://schemas.microsoft.com/office/drawing/2014/chartex" xmlns:cx1="http://schemas.microsoft.com/office/drawing/2015/9/8/chartex" xmlns:cx2="http://schemas.microsoft.com/office/drawing/2015/10/21/chartex" xmlns:cx3="http://schemas.microsoft.com/office/drawing/2016/5/9/chartex" xmlns:cx4="http://schemas.microsoft.com/office/drawing/2016/5/10/chartex" xmlns:cx5="http://schemas.microsoft.com/office/drawing/2016/5/11/chartex" xmlns:cx6="http://schemas.microsoft.com/office/drawing/2016/5/12/chartex" xmlns:cx7="http://schemas.microsoft.com/office/drawing/2016/5/13/chartex" xmlns:cx8="http://schemas.microsoft.com/office/drawing/2016/5/14/chartex" xmlns:mc="http://schemas.openxmlformats.org/markup-compatibility/2006" xmlns:aink="http://schemas.microsoft.com/office/drawing/2016/ink" xmlns:am3d="http://schemas.microsoft.com/office/drawing/2017/model3d" xmlns:o="urn:schemas-microsoft-com:office:office" xmlns:oel="http://schemas.microsoft.com/office/2019/extlst" xmlns:r="http://schemas.openxmlformats.org/officeDocument/2006/relationships" xmlns:m="http://schemas.openxmlformats.org/officeDocument/2006/math" xmlns:v="urn:schemas-microsoft-com:vml" xmlns:wp14="http://schemas.microsoft.com/office/word/2010/wordprocessingDrawing" xmlns:wp="http://schemas.openxmlformats.org/drawingml/2006/wordprocessingDrawing" xmlns:w10="urn:schemas-microsoft-com:office:word" xmlns:w="http://schemas.openxmlformats.org/wordprocessingml/2006/main" xmlns:w14="http://schemas.microsoft.com/office/word/2010/wordml" xmlns:w15="http://schemas.microsoft.com/office/word/2012/wordml" xmlns:w16cex="http://schemas.microsoft.com/office/word/2018/wordml/cex" xmlns:w16cid="http://schemas.microsoft.com/office/word/2016/wordml/cid" xmlns:w16="http://schemas.microsoft.com/office/word/2018/wordml" xmlns:w16du="http://schemas.microsoft.com/office/word/2023/wordml/word16du" xmlns:w16sdtdh="http://schemas.microsoft.com/office/word/2020/wordml/sdtdatahash" xmlns:w16sdtfl="http://schemas.microsoft.com/office/word/2024/wordml/sdtformatlock" xmlns:w16se="http://schemas.microsoft.com/office/word/2015/wordml/symex" xmlns:wpg="http://schemas.microsoft.com/office/word/2010/wordprocessingGroup" xmlns:wpi="http://schemas.microsoft.com/office/word/2010/wordprocessingInk" xmlns:wne="http://schemas.microsoft.com/office/word/2006/wordml" xmlns:wps="http://schemas.microsoft.com/office/word/2010/wordprocessingShape" mc:Ignorable="w14 w15 w16se w16cid w16 w16cex w16sdtdh w16sdtfl w16du wp14">
   <w:endnote w:type="separator" w:id="-1">
     <w:p>
       <w:r>
@@ -2782,7 +2824,7 @@
 </file>
 
 <file path=word/footer1.xml><?xml version="1.0" encoding="utf-8"?>
-<w:ftr xmlns:wpc="http://schemas.microsoft.com/office/word/2010/wordprocessingCanvas" xmlns:cx="http://schemas.microsoft.com/office/drawing/2014/chartex" xmlns:cx1="http://schemas.microsoft.com/office/drawing/2015/9/8/chartex" xmlns:cx2="http://schemas.microsoft.com/office/drawing/2015/10/21/chartex" xmlns:cx3="http://schemas.microsoft.com/office/drawing/2016/5/9/chartex" xmlns:cx4="http://schemas.microsoft.com/office/drawing/2016/5/10/chartex" xmlns:cx5="http://schemas.microsoft.com/office/drawing/2016/5/11/chartex" xmlns:cx6="http://schemas.microsoft.com/office/drawing/2016/5/12/chartex" xmlns:cx7="http://schemas.microsoft.com/office/drawing/2016/5/13/chartex" xmlns:cx8="http://schemas.microsoft.com/office/drawing/2016/5/14/chartex" xmlns:mc="http://schemas.openxmlformats.org/markup-compatibility/2006" xmlns:aink="http://schemas.microsoft.com/office/drawing/2016/ink" xmlns:am3d="http://schemas.microsoft.com/office/drawing/2017/model3d" xmlns:o="urn:schemas-microsoft-com:office:office" xmlns:oel="http://schemas.microsoft.com/office/2019/extlst" xmlns:r="http://schemas.openxmlformats.org/officeDocument/2006/relationships" xmlns:m="http://schemas.openxmlformats.org/officeDocument/2006/math" xmlns:v="urn:schemas-microsoft-com:vml" xmlns:wp14="http://schemas.microsoft.com/office/word/2010/wordprocessingDrawing" xmlns:wp="http://schemas.openxmlformats.org/drawingml/2006/wordprocessingDrawing" xmlns:w10="urn:schemas-microsoft-com:office:word" xmlns:w="http://schemas.openxmlformats.org/wordprocessingml/2006/main" xmlns:w14="http://schemas.microsoft.com/office/word/2010/wordml" xmlns:w15="http://schemas.microsoft.com/office/word/2012/wordml" xmlns:w16cex="http://schemas.microsoft.com/office/word/2018/wordml/cex" xmlns:w16cid="http://schemas.microsoft.com/office/word/2016/wordml/cid" xmlns:w16="http://schemas.microsoft.com/office/word/2018/wordml" xmlns:w16sdtdh="http://schemas.microsoft.com/office/word/2020/wordml/sdtdatahash" xmlns:w16se="http://schemas.microsoft.com/office/word/2015/wordml/symex" xmlns:wpg="http://schemas.microsoft.com/office/word/2010/wordprocessingGroup" xmlns:wpi="http://schemas.microsoft.com/office/word/2010/wordprocessingInk" xmlns:wne="http://schemas.microsoft.com/office/word/2006/wordml" xmlns:wps="http://schemas.microsoft.com/office/word/2010/wordprocessingShape" mc:Ignorable="w14 w15 w16se w16cid w16 w16cex w16sdtdh wp14">
+<w:ftr xmlns:wpc="http://schemas.microsoft.com/office/word/2010/wordprocessingCanvas" xmlns:cx="http://schemas.microsoft.com/office/drawing/2014/chartex" xmlns:cx1="http://schemas.microsoft.com/office/drawing/2015/9/8/chartex" xmlns:cx2="http://schemas.microsoft.com/office/drawing/2015/10/21/chartex" xmlns:cx3="http://schemas.microsoft.com/office/drawing/2016/5/9/chartex" xmlns:cx4="http://schemas.microsoft.com/office/drawing/2016/5/10/chartex" xmlns:cx5="http://schemas.microsoft.com/office/drawing/2016/5/11/chartex" xmlns:cx6="http://schemas.microsoft.com/office/drawing/2016/5/12/chartex" xmlns:cx7="http://schemas.microsoft.com/office/drawing/2016/5/13/chartex" xmlns:cx8="http://schemas.microsoft.com/office/drawing/2016/5/14/chartex" xmlns:mc="http://schemas.openxmlformats.org/markup-compatibility/2006" xmlns:aink="http://schemas.microsoft.com/office/drawing/2016/ink" xmlns:am3d="http://schemas.microsoft.com/office/drawing/2017/model3d" xmlns:o="urn:schemas-microsoft-com:office:office" xmlns:oel="http://schemas.microsoft.com/office/2019/extlst" xmlns:r="http://schemas.openxmlformats.org/officeDocument/2006/relationships" xmlns:m="http://schemas.openxmlformats.org/officeDocument/2006/math" xmlns:v="urn:schemas-microsoft-com:vml" xmlns:wp14="http://schemas.microsoft.com/office/word/2010/wordprocessingDrawing" xmlns:wp="http://schemas.openxmlformats.org/drawingml/2006/wordprocessingDrawing" xmlns:w10="urn:schemas-microsoft-com:office:word" xmlns:w="http://schemas.openxmlformats.org/wordprocessingml/2006/main" xmlns:w14="http://schemas.microsoft.com/office/word/2010/wordml" xmlns:w15="http://schemas.microsoft.com/office/word/2012/wordml" xmlns:w16cex="http://schemas.microsoft.com/office/word/2018/wordml/cex" xmlns:w16cid="http://schemas.microsoft.com/office/word/2016/wordml/cid" xmlns:w16="http://schemas.microsoft.com/office/word/2018/wordml" xmlns:w16du="http://schemas.microsoft.com/office/word/2023/wordml/word16du" xmlns:w16sdtdh="http://schemas.microsoft.com/office/word/2020/wordml/sdtdatahash" xmlns:w16sdtfl="http://schemas.microsoft.com/office/word/2024/wordml/sdtformatlock" xmlns:w16se="http://schemas.microsoft.com/office/word/2015/wordml/symex" xmlns:wpg="http://schemas.microsoft.com/office/word/2010/wordprocessingGroup" xmlns:wpi="http://schemas.microsoft.com/office/word/2010/wordprocessingInk" xmlns:wne="http://schemas.microsoft.com/office/word/2006/wordml" xmlns:wps="http://schemas.microsoft.com/office/word/2010/wordprocessingShape" mc:Ignorable="w14 w15 w16se w16cid w16 w16cex w16sdtdh w16sdtfl w16du wp14">
   <w:p>
     <w:pPr>
       <w:pStyle w:val="Footer"/>
@@ -2906,20 +2948,8 @@
         <w:szCs w:val="16"/>
         <w:lang w:val="en-US"/>
       </w:rPr>
-      <w:t xml:space="preserve"> copying or communication strictly </w:t>
+      <w:t xml:space="preserve"> copying or communication strictly prohibited</w:t>
     </w:r>
-    <w:proofErr w:type="gramStart"/>
-    <w:r>
-      <w:rPr>
-        <w:b/>
-        <w:i/>
-        <w:sz w:val="16"/>
-        <w:szCs w:val="16"/>
-        <w:lang w:val="en-US"/>
-      </w:rPr>
-      <w:t>prohibited</w:t>
-    </w:r>
-    <w:proofErr w:type="gramEnd"/>
   </w:p>
   <w:p>
     <w:pPr>
@@ -2935,7 +2965,7 @@
 </file>
 
 <file path=word/footer2.xml><?xml version="1.0" encoding="utf-8"?>
-<w:ftr xmlns:wpc="http://schemas.microsoft.com/office/word/2010/wordprocessingCanvas" xmlns:cx="http://schemas.microsoft.com/office/drawing/2014/chartex" xmlns:cx1="http://schemas.microsoft.com/office/drawing/2015/9/8/chartex" xmlns:cx2="http://schemas.microsoft.com/office/drawing/2015/10/21/chartex" xmlns:cx3="http://schemas.microsoft.com/office/drawing/2016/5/9/chartex" xmlns:cx4="http://schemas.microsoft.com/office/drawing/2016/5/10/chartex" xmlns:cx5="http://schemas.microsoft.com/office/drawing/2016/5/11/chartex" xmlns:cx6="http://schemas.microsoft.com/office/drawing/2016/5/12/chartex" xmlns:cx7="http://schemas.microsoft.com/office/drawing/2016/5/13/chartex" xmlns:cx8="http://schemas.microsoft.com/office/drawing/2016/5/14/chartex" xmlns:mc="http://schemas.openxmlformats.org/markup-compatibility/2006" xmlns:aink="http://schemas.microsoft.com/office/drawing/2016/ink" xmlns:am3d="http://schemas.microsoft.com/office/drawing/2017/model3d" xmlns:o="urn:schemas-microsoft-com:office:office" xmlns:oel="http://schemas.microsoft.com/office/2019/extlst" xmlns:r="http://schemas.openxmlformats.org/officeDocument/2006/relationships" xmlns:m="http://schemas.openxmlformats.org/officeDocument/2006/math" xmlns:v="urn:schemas-microsoft-com:vml" xmlns:wp14="http://schemas.microsoft.com/office/word/2010/wordprocessingDrawing" xmlns:wp="http://schemas.openxmlformats.org/drawingml/2006/wordprocessingDrawing" xmlns:w10="urn:schemas-microsoft-com:office:word" xmlns:w="http://schemas.openxmlformats.org/wordprocessingml/2006/main" xmlns:w14="http://schemas.microsoft.com/office/word/2010/wordml" xmlns:w15="http://schemas.microsoft.com/office/word/2012/wordml" xmlns:w16cex="http://schemas.microsoft.com/office/word/2018/wordml/cex" xmlns:w16cid="http://schemas.microsoft.com/office/word/2016/wordml/cid" xmlns:w16="http://schemas.microsoft.com/office/word/2018/wordml" xmlns:w16sdtdh="http://schemas.microsoft.com/office/word/2020/wordml/sdtdatahash" xmlns:w16se="http://schemas.microsoft.com/office/word/2015/wordml/symex" xmlns:wpg="http://schemas.microsoft.com/office/word/2010/wordprocessingGroup" xmlns:wpi="http://schemas.microsoft.com/office/word/2010/wordprocessingInk" xmlns:wne="http://schemas.microsoft.com/office/word/2006/wordml" xmlns:wps="http://schemas.microsoft.com/office/word/2010/wordprocessingShape" mc:Ignorable="w14 w15 w16se w16cid w16 w16cex w16sdtdh wp14">
+<w:ftr xmlns:wpc="http://schemas.microsoft.com/office/word/2010/wordprocessingCanvas" xmlns:cx="http://schemas.microsoft.com/office/drawing/2014/chartex" xmlns:cx1="http://schemas.microsoft.com/office/drawing/2015/9/8/chartex" xmlns:cx2="http://schemas.microsoft.com/office/drawing/2015/10/21/chartex" xmlns:cx3="http://schemas.microsoft.com/office/drawing/2016/5/9/chartex" xmlns:cx4="http://schemas.microsoft.com/office/drawing/2016/5/10/chartex" xmlns:cx5="http://schemas.microsoft.com/office/drawing/2016/5/11/chartex" xmlns:cx6="http://schemas.microsoft.com/office/drawing/2016/5/12/chartex" xmlns:cx7="http://schemas.microsoft.com/office/drawing/2016/5/13/chartex" xmlns:cx8="http://schemas.microsoft.com/office/drawing/2016/5/14/chartex" xmlns:mc="http://schemas.openxmlformats.org/markup-compatibility/2006" xmlns:aink="http://schemas.microsoft.com/office/drawing/2016/ink" xmlns:am3d="http://schemas.microsoft.com/office/drawing/2017/model3d" xmlns:o="urn:schemas-microsoft-com:office:office" xmlns:oel="http://schemas.microsoft.com/office/2019/extlst" xmlns:r="http://schemas.openxmlformats.org/officeDocument/2006/relationships" xmlns:m="http://schemas.openxmlformats.org/officeDocument/2006/math" xmlns:v="urn:schemas-microsoft-com:vml" xmlns:wp14="http://schemas.microsoft.com/office/word/2010/wordprocessingDrawing" xmlns:wp="http://schemas.openxmlformats.org/drawingml/2006/wordprocessingDrawing" xmlns:w10="urn:schemas-microsoft-com:office:word" xmlns:w="http://schemas.openxmlformats.org/wordprocessingml/2006/main" xmlns:w14="http://schemas.microsoft.com/office/word/2010/wordml" xmlns:w15="http://schemas.microsoft.com/office/word/2012/wordml" xmlns:w16cex="http://schemas.microsoft.com/office/word/2018/wordml/cex" xmlns:w16cid="http://schemas.microsoft.com/office/word/2016/wordml/cid" xmlns:w16="http://schemas.microsoft.com/office/word/2018/wordml" xmlns:w16du="http://schemas.microsoft.com/office/word/2023/wordml/word16du" xmlns:w16sdtdh="http://schemas.microsoft.com/office/word/2020/wordml/sdtdatahash" xmlns:w16sdtfl="http://schemas.microsoft.com/office/word/2024/wordml/sdtformatlock" xmlns:w16se="http://schemas.microsoft.com/office/word/2015/wordml/symex" xmlns:wpg="http://schemas.microsoft.com/office/word/2010/wordprocessingGroup" xmlns:wpi="http://schemas.microsoft.com/office/word/2010/wordprocessingInk" xmlns:wne="http://schemas.microsoft.com/office/word/2006/wordml" xmlns:wps="http://schemas.microsoft.com/office/word/2010/wordprocessingShape" mc:Ignorable="w14 w15 w16se w16cid w16 w16cex w16sdtdh w16sdtfl w16du wp14">
   <w:p>
     <w:pPr>
       <w:pStyle w:val="Footer"/>
@@ -3038,7 +3068,7 @@
 </file>
 
 <file path=word/footnotes.xml><?xml version="1.0" encoding="utf-8"?>
-<w:footnotes xmlns:wpc="http://schemas.microsoft.com/office/word/2010/wordprocessingCanvas" xmlns:cx="http://schemas.microsoft.com/office/drawing/2014/chartex" xmlns:cx1="http://schemas.microsoft.com/office/drawing/2015/9/8/chartex" xmlns:cx2="http://schemas.microsoft.com/office/drawing/2015/10/21/chartex" xmlns:cx3="http://schemas.microsoft.com/office/drawing/2016/5/9/chartex" xmlns:cx4="http://schemas.microsoft.com/office/drawing/2016/5/10/chartex" xmlns:cx5="http://schemas.microsoft.com/office/drawing/2016/5/11/chartex" xmlns:cx6="http://schemas.microsoft.com/office/drawing/2016/5/12/chartex" xmlns:cx7="http://schemas.microsoft.com/office/drawing/2016/5/13/chartex" xmlns:cx8="http://schemas.microsoft.com/office/drawing/2016/5/14/chartex" xmlns:mc="http://schemas.openxmlformats.org/markup-compatibility/2006" xmlns:aink="http://schemas.microsoft.com/office/drawing/2016/ink" xmlns:am3d="http://schemas.microsoft.com/office/drawing/2017/model3d" xmlns:o="urn:schemas-microsoft-com:office:office" xmlns:oel="http://schemas.microsoft.com/office/2019/extlst" xmlns:r="http://schemas.openxmlformats.org/officeDocument/2006/relationships" xmlns:m="http://schemas.openxmlformats.org/officeDocument/2006/math" xmlns:v="urn:schemas-microsoft-com:vml" xmlns:wp14="http://schemas.microsoft.com/office/word/2010/wordprocessingDrawing" xmlns:wp="http://schemas.openxmlformats.org/drawingml/2006/wordprocessingDrawing" xmlns:w10="urn:schemas-microsoft-com:office:word" xmlns:w="http://schemas.openxmlformats.org/wordprocessingml/2006/main" xmlns:w14="http://schemas.microsoft.com/office/word/2010/wordml" xmlns:w15="http://schemas.microsoft.com/office/word/2012/wordml" xmlns:w16cex="http://schemas.microsoft.com/office/word/2018/wordml/cex" xmlns:w16cid="http://schemas.microsoft.com/office/word/2016/wordml/cid" xmlns:w16="http://schemas.microsoft.com/office/word/2018/wordml" xmlns:w16sdtdh="http://schemas.microsoft.com/office/word/2020/wordml/sdtdatahash" xmlns:w16se="http://schemas.microsoft.com/office/word/2015/wordml/symex" xmlns:wpg="http://schemas.microsoft.com/office/word/2010/wordprocessingGroup" xmlns:wpi="http://schemas.microsoft.com/office/word/2010/wordprocessingInk" xmlns:wne="http://schemas.microsoft.com/office/word/2006/wordml" xmlns:wps="http://schemas.microsoft.com/office/word/2010/wordprocessingShape" mc:Ignorable="w14 w15 w16se w16cid w16 w16cex w16sdtdh wp14">
+<w:footnotes xmlns:wpc="http://schemas.microsoft.com/office/word/2010/wordprocessingCanvas" xmlns:cx="http://schemas.microsoft.com/office/drawing/2014/chartex" xmlns:cx1="http://schemas.microsoft.com/office/drawing/2015/9/8/chartex" xmlns:cx2="http://schemas.microsoft.com/office/drawing/2015/10/21/chartex" xmlns:cx3="http://schemas.microsoft.com/office/drawing/2016/5/9/chartex" xmlns:cx4="http://schemas.microsoft.com/office/drawing/2016/5/10/chartex" xmlns:cx5="http://schemas.microsoft.com/office/drawing/2016/5/11/chartex" xmlns:cx6="http://schemas.microsoft.com/office/drawing/2016/5/12/chartex" xmlns:cx7="http://schemas.microsoft.com/office/drawing/2016/5/13/chartex" xmlns:cx8="http://schemas.microsoft.com/office/drawing/2016/5/14/chartex" xmlns:mc="http://schemas.openxmlformats.org/markup-compatibility/2006" xmlns:aink="http://schemas.microsoft.com/office/drawing/2016/ink" xmlns:am3d="http://schemas.microsoft.com/office/drawing/2017/model3d" xmlns:o="urn:schemas-microsoft-com:office:office" xmlns:oel="http://schemas.microsoft.com/office/2019/extlst" xmlns:r="http://schemas.openxmlformats.org/officeDocument/2006/relationships" xmlns:m="http://schemas.openxmlformats.org/officeDocument/2006/math" xmlns:v="urn:schemas-microsoft-com:vml" xmlns:wp14="http://schemas.microsoft.com/office/word/2010/wordprocessingDrawing" xmlns:wp="http://schemas.openxmlformats.org/drawingml/2006/wordprocessingDrawing" xmlns:w10="urn:schemas-microsoft-com:office:word" xmlns:w="http://schemas.openxmlformats.org/wordprocessingml/2006/main" xmlns:w14="http://schemas.microsoft.com/office/word/2010/wordml" xmlns:w15="http://schemas.microsoft.com/office/word/2012/wordml" xmlns:w16cex="http://schemas.microsoft.com/office/word/2018/wordml/cex" xmlns:w16cid="http://schemas.microsoft.com/office/word/2016/wordml/cid" xmlns:w16="http://schemas.microsoft.com/office/word/2018/wordml" xmlns:w16du="http://schemas.microsoft.com/office/word/2023/wordml/word16du" xmlns:w16sdtdh="http://schemas.microsoft.com/office/word/2020/wordml/sdtdatahash" xmlns:w16sdtfl="http://schemas.microsoft.com/office/word/2024/wordml/sdtformatlock" xmlns:w16se="http://schemas.microsoft.com/office/word/2015/wordml/symex" xmlns:wpg="http://schemas.microsoft.com/office/word/2010/wordprocessingGroup" xmlns:wpi="http://schemas.microsoft.com/office/word/2010/wordprocessingInk" xmlns:wne="http://schemas.microsoft.com/office/word/2006/wordml" xmlns:wps="http://schemas.microsoft.com/office/word/2010/wordprocessingShape" mc:Ignorable="w14 w15 w16se w16cid w16 w16cex w16sdtdh w16sdtfl w16du wp14">
   <w:footnote w:type="separator" w:id="-1">
     <w:p>
       <w:r>
@@ -3057,7 +3087,7 @@
 </file>
 
 <file path=word/header1.xml><?xml version="1.0" encoding="utf-8"?>
-<w:hdr xmlns:wpc="http://schemas.microsoft.com/office/word/2010/wordprocessingCanvas" xmlns:cx="http://schemas.microsoft.com/office/drawing/2014/chartex" xmlns:cx1="http://schemas.microsoft.com/office/drawing/2015/9/8/chartex" xmlns:cx2="http://schemas.microsoft.com/office/drawing/2015/10/21/chartex" xmlns:cx3="http://schemas.microsoft.com/office/drawing/2016/5/9/chartex" xmlns:cx4="http://schemas.microsoft.com/office/drawing/2016/5/10/chartex" xmlns:cx5="http://schemas.microsoft.com/office/drawing/2016/5/11/chartex" xmlns:cx6="http://schemas.microsoft.com/office/drawing/2016/5/12/chartex" xmlns:cx7="http://schemas.microsoft.com/office/drawing/2016/5/13/chartex" xmlns:cx8="http://schemas.microsoft.com/office/drawing/2016/5/14/chartex" xmlns:mc="http://schemas.openxmlformats.org/markup-compatibility/2006" xmlns:aink="http://schemas.microsoft.com/office/drawing/2016/ink" xmlns:am3d="http://schemas.microsoft.com/office/drawing/2017/model3d" xmlns:o="urn:schemas-microsoft-com:office:office" xmlns:oel="http://schemas.microsoft.com/office/2019/extlst" xmlns:r="http://schemas.openxmlformats.org/officeDocument/2006/relationships" xmlns:m="http://schemas.openxmlformats.org/officeDocument/2006/math" xmlns:v="urn:schemas-microsoft-com:vml" xmlns:wp14="http://schemas.microsoft.com/office/word/2010/wordprocessingDrawing" xmlns:wp="http://schemas.openxmlformats.org/drawingml/2006/wordprocessingDrawing" xmlns:w10="urn:schemas-microsoft-com:office:word" xmlns:w="http://schemas.openxmlformats.org/wordprocessingml/2006/main" xmlns:w14="http://schemas.microsoft.com/office/word/2010/wordml" xmlns:w15="http://schemas.microsoft.com/office/word/2012/wordml" xmlns:w16cex="http://schemas.microsoft.com/office/word/2018/wordml/cex" xmlns:w16cid="http://schemas.microsoft.com/office/word/2016/wordml/cid" xmlns:w16="http://schemas.microsoft.com/office/word/2018/wordml" xmlns:w16sdtdh="http://schemas.microsoft.com/office/word/2020/wordml/sdtdatahash" xmlns:w16se="http://schemas.microsoft.com/office/word/2015/wordml/symex" xmlns:wpg="http://schemas.microsoft.com/office/word/2010/wordprocessingGroup" xmlns:wpi="http://schemas.microsoft.com/office/word/2010/wordprocessingInk" xmlns:wne="http://schemas.microsoft.com/office/word/2006/wordml" xmlns:wps="http://schemas.microsoft.com/office/word/2010/wordprocessingShape" mc:Ignorable="w14 w15 w16se w16cid w16 w16cex w16sdtdh wp14">
+<w:hdr xmlns:wpc="http://schemas.microsoft.com/office/word/2010/wordprocessingCanvas" xmlns:cx="http://schemas.microsoft.com/office/drawing/2014/chartex" xmlns:cx1="http://schemas.microsoft.com/office/drawing/2015/9/8/chartex" xmlns:cx2="http://schemas.microsoft.com/office/drawing/2015/10/21/chartex" xmlns:cx3="http://schemas.microsoft.com/office/drawing/2016/5/9/chartex" xmlns:cx4="http://schemas.microsoft.com/office/drawing/2016/5/10/chartex" xmlns:cx5="http://schemas.microsoft.com/office/drawing/2016/5/11/chartex" xmlns:cx6="http://schemas.microsoft.com/office/drawing/2016/5/12/chartex" xmlns:cx7="http://schemas.microsoft.com/office/drawing/2016/5/13/chartex" xmlns:cx8="http://schemas.microsoft.com/office/drawing/2016/5/14/chartex" xmlns:mc="http://schemas.openxmlformats.org/markup-compatibility/2006" xmlns:aink="http://schemas.microsoft.com/office/drawing/2016/ink" xmlns:am3d="http://schemas.microsoft.com/office/drawing/2017/model3d" xmlns:o="urn:schemas-microsoft-com:office:office" xmlns:oel="http://schemas.microsoft.com/office/2019/extlst" xmlns:r="http://schemas.openxmlformats.org/officeDocument/2006/relationships" xmlns:m="http://schemas.openxmlformats.org/officeDocument/2006/math" xmlns:v="urn:schemas-microsoft-com:vml" xmlns:wp14="http://schemas.microsoft.com/office/word/2010/wordprocessingDrawing" xmlns:wp="http://schemas.openxmlformats.org/drawingml/2006/wordprocessingDrawing" xmlns:w10="urn:schemas-microsoft-com:office:word" xmlns:w="http://schemas.openxmlformats.org/wordprocessingml/2006/main" xmlns:w14="http://schemas.microsoft.com/office/word/2010/wordml" xmlns:w15="http://schemas.microsoft.com/office/word/2012/wordml" xmlns:w16cex="http://schemas.microsoft.com/office/word/2018/wordml/cex" xmlns:w16cid="http://schemas.microsoft.com/office/word/2016/wordml/cid" xmlns:w16="http://schemas.microsoft.com/office/word/2018/wordml" xmlns:w16du="http://schemas.microsoft.com/office/word/2023/wordml/word16du" xmlns:w16sdtdh="http://schemas.microsoft.com/office/word/2020/wordml/sdtdatahash" xmlns:w16sdtfl="http://schemas.microsoft.com/office/word/2024/wordml/sdtformatlock" xmlns:w16se="http://schemas.microsoft.com/office/word/2015/wordml/symex" xmlns:wpg="http://schemas.microsoft.com/office/word/2010/wordprocessingGroup" xmlns:wpi="http://schemas.microsoft.com/office/word/2010/wordprocessingInk" xmlns:wne="http://schemas.microsoft.com/office/word/2006/wordml" xmlns:wps="http://schemas.microsoft.com/office/word/2010/wordprocessingShape" mc:Ignorable="w14 w15 w16se w16cid w16 w16cex w16sdtdh w16sdtfl w16du wp14">
   <w:p/>
   <w:p/>
   <w:p>
@@ -3117,7 +3147,7 @@
 </file>
 
 <file path=word/header2.xml><?xml version="1.0" encoding="utf-8"?>
-<w:hdr xmlns:wpc="http://schemas.microsoft.com/office/word/2010/wordprocessingCanvas" xmlns:cx="http://schemas.microsoft.com/office/drawing/2014/chartex" xmlns:cx1="http://schemas.microsoft.com/office/drawing/2015/9/8/chartex" xmlns:cx2="http://schemas.microsoft.com/office/drawing/2015/10/21/chartex" xmlns:cx3="http://schemas.microsoft.com/office/drawing/2016/5/9/chartex" xmlns:cx4="http://schemas.microsoft.com/office/drawing/2016/5/10/chartex" xmlns:cx5="http://schemas.microsoft.com/office/drawing/2016/5/11/chartex" xmlns:cx6="http://schemas.microsoft.com/office/drawing/2016/5/12/chartex" xmlns:cx7="http://schemas.microsoft.com/office/drawing/2016/5/13/chartex" xmlns:cx8="http://schemas.microsoft.com/office/drawing/2016/5/14/chartex" xmlns:mc="http://schemas.openxmlformats.org/markup-compatibility/2006" xmlns:aink="http://schemas.microsoft.com/office/drawing/2016/ink" xmlns:am3d="http://schemas.microsoft.com/office/drawing/2017/model3d" xmlns:o="urn:schemas-microsoft-com:office:office" xmlns:oel="http://schemas.microsoft.com/office/2019/extlst" xmlns:r="http://schemas.openxmlformats.org/officeDocument/2006/relationships" xmlns:m="http://schemas.openxmlformats.org/officeDocument/2006/math" xmlns:v="urn:schemas-microsoft-com:vml" xmlns:wp14="http://schemas.microsoft.com/office/word/2010/wordprocessingDrawing" xmlns:wp="http://schemas.openxmlformats.org/drawingml/2006/wordprocessingDrawing" xmlns:w10="urn:schemas-microsoft-com:office:word" xmlns:w="http://schemas.openxmlformats.org/wordprocessingml/2006/main" xmlns:w14="http://schemas.microsoft.com/office/word/2010/wordml" xmlns:w15="http://schemas.microsoft.com/office/word/2012/wordml" xmlns:w16cex="http://schemas.microsoft.com/office/word/2018/wordml/cex" xmlns:w16cid="http://schemas.microsoft.com/office/word/2016/wordml/cid" xmlns:w16="http://schemas.microsoft.com/office/word/2018/wordml" xmlns:w16sdtdh="http://schemas.microsoft.com/office/word/2020/wordml/sdtdatahash" xmlns:w16se="http://schemas.microsoft.com/office/word/2015/wordml/symex" xmlns:wpg="http://schemas.microsoft.com/office/word/2010/wordprocessingGroup" xmlns:wpi="http://schemas.microsoft.com/office/word/2010/wordprocessingInk" xmlns:wne="http://schemas.microsoft.com/office/word/2006/wordml" xmlns:wps="http://schemas.microsoft.com/office/word/2010/wordprocessingShape" mc:Ignorable="w14 w15 w16se w16cid w16 w16cex w16sdtdh wp14">
+<w:hdr xmlns:wpc="http://schemas.microsoft.com/office/word/2010/wordprocessingCanvas" xmlns:cx="http://schemas.microsoft.com/office/drawing/2014/chartex" xmlns:cx1="http://schemas.microsoft.com/office/drawing/2015/9/8/chartex" xmlns:cx2="http://schemas.microsoft.com/office/drawing/2015/10/21/chartex" xmlns:cx3="http://schemas.microsoft.com/office/drawing/2016/5/9/chartex" xmlns:cx4="http://schemas.microsoft.com/office/drawing/2016/5/10/chartex" xmlns:cx5="http://schemas.microsoft.com/office/drawing/2016/5/11/chartex" xmlns:cx6="http://schemas.microsoft.com/office/drawing/2016/5/12/chartex" xmlns:cx7="http://schemas.microsoft.com/office/drawing/2016/5/13/chartex" xmlns:cx8="http://schemas.microsoft.com/office/drawing/2016/5/14/chartex" xmlns:mc="http://schemas.openxmlformats.org/markup-compatibility/2006" xmlns:aink="http://schemas.microsoft.com/office/drawing/2016/ink" xmlns:am3d="http://schemas.microsoft.com/office/drawing/2017/model3d" xmlns:o="urn:schemas-microsoft-com:office:office" xmlns:oel="http://schemas.microsoft.com/office/2019/extlst" xmlns:r="http://schemas.openxmlformats.org/officeDocument/2006/relationships" xmlns:m="http://schemas.openxmlformats.org/officeDocument/2006/math" xmlns:v="urn:schemas-microsoft-com:vml" xmlns:wp14="http://schemas.microsoft.com/office/word/2010/wordprocessingDrawing" xmlns:wp="http://schemas.openxmlformats.org/drawingml/2006/wordprocessingDrawing" xmlns:w10="urn:schemas-microsoft-com:office:word" xmlns:w="http://schemas.openxmlformats.org/wordprocessingml/2006/main" xmlns:w14="http://schemas.microsoft.com/office/word/2010/wordml" xmlns:w15="http://schemas.microsoft.com/office/word/2012/wordml" xmlns:w16cex="http://schemas.microsoft.com/office/word/2018/wordml/cex" xmlns:w16cid="http://schemas.microsoft.com/office/word/2016/wordml/cid" xmlns:w16="http://schemas.microsoft.com/office/word/2018/wordml" xmlns:w16du="http://schemas.microsoft.com/office/word/2023/wordml/word16du" xmlns:w16sdtdh="http://schemas.microsoft.com/office/word/2020/wordml/sdtdatahash" xmlns:w16sdtfl="http://schemas.microsoft.com/office/word/2024/wordml/sdtformatlock" xmlns:w16se="http://schemas.microsoft.com/office/word/2015/wordml/symex" xmlns:wpg="http://schemas.microsoft.com/office/word/2010/wordprocessingGroup" xmlns:wpi="http://schemas.microsoft.com/office/word/2010/wordprocessingInk" xmlns:wne="http://schemas.microsoft.com/office/word/2006/wordml" xmlns:wps="http://schemas.microsoft.com/office/word/2010/wordprocessingShape" mc:Ignorable="w14 w15 w16se w16cid w16 w16cex w16sdtdh w16sdtfl w16du wp14">
   <w:p>
     <w:pPr>
       <w:pStyle w:val="Header"/>
@@ -3269,7 +3299,7 @@
 </file>
 
 <file path=word/header3.xml><?xml version="1.0" encoding="utf-8"?>
-<w:hdr xmlns:wpc="http://schemas.microsoft.com/office/word/2010/wordprocessingCanvas" xmlns:cx="http://schemas.microsoft.com/office/drawing/2014/chartex" xmlns:cx1="http://schemas.microsoft.com/office/drawing/2015/9/8/chartex" xmlns:cx2="http://schemas.microsoft.com/office/drawing/2015/10/21/chartex" xmlns:cx3="http://schemas.microsoft.com/office/drawing/2016/5/9/chartex" xmlns:cx4="http://schemas.microsoft.com/office/drawing/2016/5/10/chartex" xmlns:cx5="http://schemas.microsoft.com/office/drawing/2016/5/11/chartex" xmlns:cx6="http://schemas.microsoft.com/office/drawing/2016/5/12/chartex" xmlns:cx7="http://schemas.microsoft.com/office/drawing/2016/5/13/chartex" xmlns:cx8="http://schemas.microsoft.com/office/drawing/2016/5/14/chartex" xmlns:mc="http://schemas.openxmlformats.org/markup-compatibility/2006" xmlns:aink="http://schemas.microsoft.com/office/drawing/2016/ink" xmlns:am3d="http://schemas.microsoft.com/office/drawing/2017/model3d" xmlns:o="urn:schemas-microsoft-com:office:office" xmlns:oel="http://schemas.microsoft.com/office/2019/extlst" xmlns:r="http://schemas.openxmlformats.org/officeDocument/2006/relationships" xmlns:m="http://schemas.openxmlformats.org/officeDocument/2006/math" xmlns:v="urn:schemas-microsoft-com:vml" xmlns:wp14="http://schemas.microsoft.com/office/word/2010/wordprocessingDrawing" xmlns:wp="http://schemas.openxmlformats.org/drawingml/2006/wordprocessingDrawing" xmlns:w10="urn:schemas-microsoft-com:office:word" xmlns:w="http://schemas.openxmlformats.org/wordprocessingml/2006/main" xmlns:w14="http://schemas.microsoft.com/office/word/2010/wordml" xmlns:w15="http://schemas.microsoft.com/office/word/2012/wordml" xmlns:w16cex="http://schemas.microsoft.com/office/word/2018/wordml/cex" xmlns:w16cid="http://schemas.microsoft.com/office/word/2016/wordml/cid" xmlns:w16="http://schemas.microsoft.com/office/word/2018/wordml" xmlns:w16sdtdh="http://schemas.microsoft.com/office/word/2020/wordml/sdtdatahash" xmlns:w16se="http://schemas.microsoft.com/office/word/2015/wordml/symex" xmlns:wpg="http://schemas.microsoft.com/office/word/2010/wordprocessingGroup" xmlns:wpi="http://schemas.microsoft.com/office/word/2010/wordprocessingInk" xmlns:wne="http://schemas.microsoft.com/office/word/2006/wordml" xmlns:wps="http://schemas.microsoft.com/office/word/2010/wordprocessingShape" mc:Ignorable="w14 w15 w16se w16cid w16 w16cex w16sdtdh wp14">
+<w:hdr xmlns:wpc="http://schemas.microsoft.com/office/word/2010/wordprocessingCanvas" xmlns:cx="http://schemas.microsoft.com/office/drawing/2014/chartex" xmlns:cx1="http://schemas.microsoft.com/office/drawing/2015/9/8/chartex" xmlns:cx2="http://schemas.microsoft.com/office/drawing/2015/10/21/chartex" xmlns:cx3="http://schemas.microsoft.com/office/drawing/2016/5/9/chartex" xmlns:cx4="http://schemas.microsoft.com/office/drawing/2016/5/10/chartex" xmlns:cx5="http://schemas.microsoft.com/office/drawing/2016/5/11/chartex" xmlns:cx6="http://schemas.microsoft.com/office/drawing/2016/5/12/chartex" xmlns:cx7="http://schemas.microsoft.com/office/drawing/2016/5/13/chartex" xmlns:cx8="http://schemas.microsoft.com/office/drawing/2016/5/14/chartex" xmlns:mc="http://schemas.openxmlformats.org/markup-compatibility/2006" xmlns:aink="http://schemas.microsoft.com/office/drawing/2016/ink" xmlns:am3d="http://schemas.microsoft.com/office/drawing/2017/model3d" xmlns:o="urn:schemas-microsoft-com:office:office" xmlns:oel="http://schemas.microsoft.com/office/2019/extlst" xmlns:r="http://schemas.openxmlformats.org/officeDocument/2006/relationships" xmlns:m="http://schemas.openxmlformats.org/officeDocument/2006/math" xmlns:v="urn:schemas-microsoft-com:vml" xmlns:wp14="http://schemas.microsoft.com/office/word/2010/wordprocessingDrawing" xmlns:wp="http://schemas.openxmlformats.org/drawingml/2006/wordprocessingDrawing" xmlns:w10="urn:schemas-microsoft-com:office:word" xmlns:w="http://schemas.openxmlformats.org/wordprocessingml/2006/main" xmlns:w14="http://schemas.microsoft.com/office/word/2010/wordml" xmlns:w15="http://schemas.microsoft.com/office/word/2012/wordml" xmlns:w16cex="http://schemas.microsoft.com/office/word/2018/wordml/cex" xmlns:w16cid="http://schemas.microsoft.com/office/word/2016/wordml/cid" xmlns:w16="http://schemas.microsoft.com/office/word/2018/wordml" xmlns:w16du="http://schemas.microsoft.com/office/word/2023/wordml/word16du" xmlns:w16sdtdh="http://schemas.microsoft.com/office/word/2020/wordml/sdtdatahash" xmlns:w16sdtfl="http://schemas.microsoft.com/office/word/2024/wordml/sdtformatlock" xmlns:w16se="http://schemas.microsoft.com/office/word/2015/wordml/symex" xmlns:wpg="http://schemas.microsoft.com/office/word/2010/wordprocessingGroup" xmlns:wpi="http://schemas.microsoft.com/office/word/2010/wordprocessingInk" xmlns:wne="http://schemas.microsoft.com/office/word/2006/wordml" xmlns:wps="http://schemas.microsoft.com/office/word/2010/wordprocessingShape" mc:Ignorable="w14 w15 w16se w16cid w16 w16cex w16sdtdh w16sdtfl w16du wp14">
   <w:p>
     <w:pPr>
       <w:pStyle w:val="Header"/>
@@ -3294,7 +3324,7 @@
 </file>
 
 <file path=word/numbering.xml><?xml version="1.0" encoding="utf-8"?>
-<w:numbering xmlns:wpc="http://schemas.microsoft.com/office/word/2010/wordprocessingCanvas" xmlns:cx="http://schemas.microsoft.com/office/drawing/2014/chartex" xmlns:cx1="http://schemas.microsoft.com/office/drawing/2015/9/8/chartex" xmlns:cx2="http://schemas.microsoft.com/office/drawing/2015/10/21/chartex" xmlns:cx3="http://schemas.microsoft.com/office/drawing/2016/5/9/chartex" xmlns:cx4="http://schemas.microsoft.com/office/drawing/2016/5/10/chartex" xmlns:cx5="http://schemas.microsoft.com/office/drawing/2016/5/11/chartex" xmlns:cx6="http://schemas.microsoft.com/office/drawing/2016/5/12/chartex" xmlns:cx7="http://schemas.microsoft.com/office/drawing/2016/5/13/chartex" xmlns:cx8="http://schemas.microsoft.com/office/drawing/2016/5/14/chartex" xmlns:mc="http://schemas.openxmlformats.org/markup-compatibility/2006" xmlns:aink="http://schemas.microsoft.com/office/drawing/2016/ink" xmlns:am3d="http://schemas.microsoft.com/office/drawing/2017/model3d" xmlns:o="urn:schemas-microsoft-com:office:office" xmlns:oel="http://schemas.microsoft.com/office/2019/extlst" xmlns:r="http://schemas.openxmlformats.org/officeDocument/2006/relationships" xmlns:m="http://schemas.openxmlformats.org/officeDocument/2006/math" xmlns:v="urn:schemas-microsoft-com:vml" xmlns:wp14="http://schemas.microsoft.com/office/word/2010/wordprocessingDrawing" xmlns:wp="http://schemas.openxmlformats.org/drawingml/2006/wordprocessingDrawing" xmlns:w10="urn:schemas-microsoft-com:office:word" xmlns:w="http://schemas.openxmlformats.org/wordprocessingml/2006/main" xmlns:w14="http://schemas.microsoft.com/office/word/2010/wordml" xmlns:w15="http://schemas.microsoft.com/office/word/2012/wordml" xmlns:w16cex="http://schemas.microsoft.com/office/word/2018/wordml/cex" xmlns:w16cid="http://schemas.microsoft.com/office/word/2016/wordml/cid" xmlns:w16="http://schemas.microsoft.com/office/word/2018/wordml" xmlns:w16sdtdh="http://schemas.microsoft.com/office/word/2020/wordml/sdtdatahash" xmlns:w16se="http://schemas.microsoft.com/office/word/2015/wordml/symex" xmlns:wpg="http://schemas.microsoft.com/office/word/2010/wordprocessingGroup" xmlns:wpi="http://schemas.microsoft.com/office/word/2010/wordprocessingInk" xmlns:wne="http://schemas.microsoft.com/office/word/2006/wordml" xmlns:wps="http://schemas.microsoft.com/office/word/2010/wordprocessingShape" mc:Ignorable="w14 w15 w16se w16cid w16 w16cex w16sdtdh wp14">
+<w:numbering xmlns:wpc="http://schemas.microsoft.com/office/word/2010/wordprocessingCanvas" xmlns:cx="http://schemas.microsoft.com/office/drawing/2014/chartex" xmlns:cx1="http://schemas.microsoft.com/office/drawing/2015/9/8/chartex" xmlns:cx2="http://schemas.microsoft.com/office/drawing/2015/10/21/chartex" xmlns:cx3="http://schemas.microsoft.com/office/drawing/2016/5/9/chartex" xmlns:cx4="http://schemas.microsoft.com/office/drawing/2016/5/10/chartex" xmlns:cx5="http://schemas.microsoft.com/office/drawing/2016/5/11/chartex" xmlns:cx6="http://schemas.microsoft.com/office/drawing/2016/5/12/chartex" xmlns:cx7="http://schemas.microsoft.com/office/drawing/2016/5/13/chartex" xmlns:cx8="http://schemas.microsoft.com/office/drawing/2016/5/14/chartex" xmlns:mc="http://schemas.openxmlformats.org/markup-compatibility/2006" xmlns:aink="http://schemas.microsoft.com/office/drawing/2016/ink" xmlns:am3d="http://schemas.microsoft.com/office/drawing/2017/model3d" xmlns:o="urn:schemas-microsoft-com:office:office" xmlns:oel="http://schemas.microsoft.com/office/2019/extlst" xmlns:r="http://schemas.openxmlformats.org/officeDocument/2006/relationships" xmlns:m="http://schemas.openxmlformats.org/officeDocument/2006/math" xmlns:v="urn:schemas-microsoft-com:vml" xmlns:wp14="http://schemas.microsoft.com/office/word/2010/wordprocessingDrawing" xmlns:wp="http://schemas.openxmlformats.org/drawingml/2006/wordprocessingDrawing" xmlns:w10="urn:schemas-microsoft-com:office:word" xmlns:w="http://schemas.openxmlformats.org/wordprocessingml/2006/main" xmlns:w14="http://schemas.microsoft.com/office/word/2010/wordml" xmlns:w15="http://schemas.microsoft.com/office/word/2012/wordml" xmlns:w16cex="http://schemas.microsoft.com/office/word/2018/wordml/cex" xmlns:w16cid="http://schemas.microsoft.com/office/word/2016/wordml/cid" xmlns:w16="http://schemas.microsoft.com/office/word/2018/wordml" xmlns:w16du="http://schemas.microsoft.com/office/word/2023/wordml/word16du" xmlns:w16sdtdh="http://schemas.microsoft.com/office/word/2020/wordml/sdtdatahash" xmlns:w16sdtfl="http://schemas.microsoft.com/office/word/2024/wordml/sdtformatlock" xmlns:w16se="http://schemas.microsoft.com/office/word/2015/wordml/symex" xmlns:wpg="http://schemas.microsoft.com/office/word/2010/wordprocessingGroup" xmlns:wpi="http://schemas.microsoft.com/office/word/2010/wordprocessingInk" xmlns:wne="http://schemas.microsoft.com/office/word/2006/wordml" xmlns:wps="http://schemas.microsoft.com/office/word/2010/wordprocessingShape" mc:Ignorable="w14 w15 w16se w16cid w16 w16cex w16sdtdh w16sdtfl w16du wp14">
   <w:abstractNum w:abstractNumId="0" w15:restartNumberingAfterBreak="0">
     <w:nsid w:val="FFFFFF7C"/>
     <w:multiLevelType w:val="singleLevel"/>
@@ -7042,7 +7072,7 @@
 </file>
 
 <file path=word/styles.xml><?xml version="1.0" encoding="utf-8"?>
-<w:styles xmlns:mc="http://schemas.openxmlformats.org/markup-compatibility/2006" xmlns:r="http://schemas.openxmlformats.org/officeDocument/2006/relationships" xmlns:w="http://schemas.openxmlformats.org/wordprocessingml/2006/main" xmlns:w14="http://schemas.microsoft.com/office/word/2010/wordml" xmlns:w15="http://schemas.microsoft.com/office/word/2012/wordml" xmlns:w16cex="http://schemas.microsoft.com/office/word/2018/wordml/cex" xmlns:w16cid="http://schemas.microsoft.com/office/word/2016/wordml/cid" xmlns:w16="http://schemas.microsoft.com/office/word/2018/wordml" xmlns:w16sdtdh="http://schemas.microsoft.com/office/word/2020/wordml/sdtdatahash" xmlns:w16se="http://schemas.microsoft.com/office/word/2015/wordml/symex" mc:Ignorable="w14 w15 w16se w16cid w16 w16cex w16sdtdh">
+<w:styles xmlns:mc="http://schemas.openxmlformats.org/markup-compatibility/2006" xmlns:r="http://schemas.openxmlformats.org/officeDocument/2006/relationships" xmlns:w="http://schemas.openxmlformats.org/wordprocessingml/2006/main" xmlns:w14="http://schemas.microsoft.com/office/word/2010/wordml" xmlns:w15="http://schemas.microsoft.com/office/word/2012/wordml" xmlns:w16cex="http://schemas.microsoft.com/office/word/2018/wordml/cex" xmlns:w16cid="http://schemas.microsoft.com/office/word/2016/wordml/cid" xmlns:w16="http://schemas.microsoft.com/office/word/2018/wordml" xmlns:w16du="http://schemas.microsoft.com/office/word/2023/wordml/word16du" xmlns:w16sdtdh="http://schemas.microsoft.com/office/word/2020/wordml/sdtdatahash" xmlns:w16sdtfl="http://schemas.microsoft.com/office/word/2024/wordml/sdtformatlock" xmlns:w16se="http://schemas.microsoft.com/office/word/2015/wordml/symex" mc:Ignorable="w14 w15 w16se w16cid w16 w16cex w16sdtdh w16sdtfl w16du">
   <w:docDefaults>
     <w:rPrDefault>
       <w:rPr>

</xml_diff>